<commit_message>
fix nota de salida
</commit_message>
<xml_diff>
--- a/resources/nota.docx
+++ b/resources/nota.docx
@@ -751,7 +751,6 @@
               <w:top w:w="0" w:type="dxa"/>
               <w:bottom w:w="0" w:type="dxa"/>
             </w:tcMar>
-            <w:vAlign w:val="center"/>
           </w:tcPr>
           <w:p>
             <w:pPr>
@@ -971,7 +970,6 @@
               <w:top w:w="0" w:type="dxa"/>
               <w:bottom w:w="0" w:type="dxa"/>
             </w:tcMar>
-            <w:vAlign w:val="center"/>
           </w:tcPr>
           <w:p>
             <w:pPr>
@@ -1187,7 +1185,6 @@
               <w:top w:w="0" w:type="dxa"/>
               <w:bottom w:w="0" w:type="dxa"/>
             </w:tcMar>
-            <w:vAlign w:val="center"/>
           </w:tcPr>
           <w:p>
             <w:pPr>
@@ -2373,9 +2370,9 @@
             <wp:wrapTight wrapText="bothSides">
               <wp:wrapPolygon edited="0">
                 <wp:start x="-32" y="0"/>
-                <wp:lineTo x="-32" y="21256"/>
-                <wp:lineTo x="21340" y="21256"/>
-                <wp:lineTo x="21340" y="0"/>
+                <wp:lineTo x="-32" y="21086"/>
+                <wp:lineTo x="21210" y="21086"/>
+                <wp:lineTo x="21210" y="0"/>
                 <wp:lineTo x="-32" y="0"/>
               </wp:wrapPolygon>
             </wp:wrapTight>

</xml_diff>

<commit_message>
second to last update (pls pls pls)
</commit_message>
<xml_diff>
--- a/resources/nota.docx
+++ b/resources/nota.docx
@@ -945,7 +945,23 @@
                 <w:szCs w:val="20"/>
                 <w:lang w:val="es-VE" w:eastAsia="es-VE"/>
               </w:rPr>
-              <w:t>{c9}{c10}</w:t>
+              <w:t>{c9}</w:t>
+            </w:r>
+          </w:p>
+          <w:p>
+            <w:pPr>
+              <w:pStyle w:val="Normal"/>
+              <w:rPr/>
+            </w:pPr>
+            <w:r>
+              <w:rPr>
+                <w:rFonts w:cs="Arial" w:ascii="Arial" w:hAnsi="Arial"/>
+                <w:bCs/>
+                <w:sz w:val="20"/>
+                <w:szCs w:val="20"/>
+                <w:lang w:val="es-VE" w:eastAsia="es-VE"/>
+              </w:rPr>
+              <w:t>{c10}</w:t>
             </w:r>
             <w:r>
               <w:rPr>
@@ -2370,9 +2386,9 @@
             <wp:wrapTight wrapText="bothSides">
               <wp:wrapPolygon edited="0">
                 <wp:start x="-32" y="0"/>
-                <wp:lineTo x="-32" y="21086"/>
-                <wp:lineTo x="21210" y="21086"/>
-                <wp:lineTo x="21210" y="0"/>
+                <wp:lineTo x="-32" y="20916"/>
+                <wp:lineTo x="21081" y="20916"/>
+                <wp:lineTo x="21081" y="0"/>
                 <wp:lineTo x="-32" y="0"/>
               </wp:wrapPolygon>
             </wp:wrapTight>

</xml_diff>